<commit_message>
Added SD Card notes
</commit_message>
<xml_diff>
--- a/notes.docx
+++ b/notes.docx
@@ -102,6 +102,86 @@
     </w:p>
     <w:p/>
     <w:p/>
+    <w:p>
+      <w:r>
+        <w:t>Adafruit MicroSD Card Breakout Board:</w:t>
+      </w:r>
+    </w:p>
+    <w:p>
+      <w:pPr>
+        <w:pStyle w:val="ListParagraph"/>
+        <w:numPr>
+          <w:ilvl w:val="0"/>
+          <w:numId w:val="1"/>
+        </w:numPr>
+      </w:pPr>
+      <w:r>
+        <w:t>Supports SPI</w:t>
+      </w:r>
+    </w:p>
+    <w:p>
+      <w:pPr>
+        <w:pStyle w:val="ListParagraph"/>
+        <w:numPr>
+          <w:ilvl w:val="0"/>
+          <w:numId w:val="1"/>
+        </w:numPr>
+      </w:pPr>
+      <w:r>
+        <w:t xml:space="preserve">Has </w:t>
+      </w:r>
+      <w:proofErr w:type="spellStart"/>
+      <w:r>
+        <w:t>CircuitPython</w:t>
+      </w:r>
+      <w:proofErr w:type="spellEnd"/>
+      <w:r>
+        <w:t xml:space="preserve"> sample code</w:t>
+      </w:r>
+    </w:p>
+    <w:p>
+      <w:pPr>
+        <w:pStyle w:val="ListParagraph"/>
+      </w:pPr>
+    </w:p>
+    <w:p>
+      <w:proofErr w:type="spellStart"/>
+      <w:r>
+        <w:t>CircuitPython</w:t>
+      </w:r>
+      <w:proofErr w:type="spellEnd"/>
+      <w:r>
+        <w:t xml:space="preserve"> vs </w:t>
+      </w:r>
+      <w:proofErr w:type="spellStart"/>
+      <w:r>
+        <w:t>MicroPython</w:t>
+      </w:r>
+      <w:proofErr w:type="spellEnd"/>
+      <w:r>
+        <w:t xml:space="preserve"> explanation: </w:t>
+      </w:r>
+    </w:p>
+    <w:p>
+      <w:pPr>
+        <w:pStyle w:val="ListParagraph"/>
+        <w:numPr>
+          <w:ilvl w:val="0"/>
+          <w:numId w:val="1"/>
+        </w:numPr>
+      </w:pPr>
+      <w:hyperlink r:id="rId5" w:history="1">
+        <w:r>
+          <w:rPr>
+            <w:rStyle w:val="Hyperlink"/>
+          </w:rPr>
+          <w:t>https://learn.adafruit.com/getting-started-with-raspberry-pi-pico-circuitpython/micropython-or-circuitpython</w:t>
+        </w:r>
+      </w:hyperlink>
+    </w:p>
+    <w:p/>
+    <w:p/>
+    <w:p/>
     <w:p/>
     <w:p/>
     <w:p/>
@@ -128,6 +208,7 @@
           <w:u w:val="single"/>
         </w:rPr>
       </w:pPr>
+      <w:proofErr w:type="spellStart"/>
       <w:r>
         <w:rPr>
           <w:b/>
@@ -136,8 +217,18 @@
           <w:szCs w:val="30"/>
           <w:u w:val="single"/>
         </w:rPr>
-        <w:lastRenderedPageBreak/>
-        <w:t>XBee Operation Modes</w:t>
+        <w:t>XBee</w:t>
+      </w:r>
+      <w:proofErr w:type="spellEnd"/>
+      <w:r>
+        <w:rPr>
+          <w:b/>
+          <w:bCs/>
+          <w:sz w:val="30"/>
+          <w:szCs w:val="30"/>
+          <w:u w:val="single"/>
+        </w:rPr>
+        <w:t xml:space="preserve"> Operation Modes</w:t>
       </w:r>
       <w:r>
         <w:rPr>
@@ -753,6 +844,29 @@
       <w:contextualSpacing/>
     </w:pPr>
   </w:style>
+  <w:style w:type="character" w:styleId="Hyperlink">
+    <w:name w:val="Hyperlink"/>
+    <w:basedOn w:val="DefaultParagraphFont"/>
+    <w:uiPriority w:val="99"/>
+    <w:unhideWhenUsed/>
+    <w:rsid w:val="00E62DD0"/>
+    <w:rPr>
+      <w:color w:val="0563C1" w:themeColor="hyperlink"/>
+      <w:u w:val="single"/>
+    </w:rPr>
+  </w:style>
+  <w:style w:type="character" w:styleId="UnresolvedMention">
+    <w:name w:val="Unresolved Mention"/>
+    <w:basedOn w:val="DefaultParagraphFont"/>
+    <w:uiPriority w:val="99"/>
+    <w:semiHidden/>
+    <w:unhideWhenUsed/>
+    <w:rsid w:val="00E62DD0"/>
+    <w:rPr>
+      <w:color w:val="605E5C"/>
+      <w:shd w:val="clear" w:color="auto" w:fill="E1DFDD"/>
+    </w:rPr>
+  </w:style>
 </w:styles>
 </file>
 

</xml_diff>

<commit_message>
Added Pycharm version info
</commit_message>
<xml_diff>
--- a/notes.docx
+++ b/notes.docx
@@ -158,15 +158,7 @@
         </w:numPr>
       </w:pPr>
       <w:r>
-        <w:t xml:space="preserve">Has </w:t>
-      </w:r>
-      <w:proofErr w:type="spellStart"/>
-      <w:r>
-        <w:t>CircuitPython</w:t>
-      </w:r>
-      <w:proofErr w:type="spellEnd"/>
-      <w:r>
-        <w:t xml:space="preserve"> sample code</w:t>
+        <w:t>Has CircuitPython sample code</w:t>
       </w:r>
     </w:p>
     <w:p>
@@ -175,21 +167,8 @@
       </w:pPr>
     </w:p>
     <w:p>
-      <w:proofErr w:type="spellStart"/>
-      <w:r>
-        <w:t>CircuitPython</w:t>
-      </w:r>
-      <w:proofErr w:type="spellEnd"/>
-      <w:r>
-        <w:t xml:space="preserve"> vs </w:t>
-      </w:r>
-      <w:proofErr w:type="spellStart"/>
-      <w:r>
-        <w:t>MicroPython</w:t>
-      </w:r>
-      <w:proofErr w:type="spellEnd"/>
-      <w:r>
-        <w:t xml:space="preserve"> explanation: </w:t>
+      <w:r>
+        <w:t xml:space="preserve">CircuitPython vs MicroPython explanation: </w:t>
       </w:r>
     </w:p>
     <w:p>
@@ -306,15 +285,7 @@
         </w:r>
       </w:fldSimple>
       <w:r>
-        <w:t xml:space="preserve">: Available </w:t>
-      </w:r>
-      <w:proofErr w:type="spellStart"/>
-      <w:r>
-        <w:t>CircuitPython</w:t>
-      </w:r>
-      <w:proofErr w:type="spellEnd"/>
-      <w:r>
-        <w:t xml:space="preserve"> modules according to </w:t>
+        <w:t xml:space="preserve">: Available CircuitPython modules according to </w:t>
       </w:r>
       <w:r>
         <w:t>https://docs.circuitpython.org/en/latest/shared-bindings/support_matrix.html</w:t>
@@ -331,7 +302,6 @@
           <w:u w:val="single"/>
         </w:rPr>
       </w:pPr>
-      <w:proofErr w:type="spellStart"/>
       <w:r>
         <w:rPr>
           <w:b/>
@@ -343,7 +313,6 @@
         <w:lastRenderedPageBreak/>
         <w:t>XBee</w:t>
       </w:r>
-      <w:proofErr w:type="spellEnd"/>
       <w:r>
         <w:rPr>
           <w:b/>
@@ -357,6 +326,9 @@
     </w:p>
     <w:p>
       <w:r>
+        <w:rPr>
+          <w:noProof/>
+        </w:rPr>
         <w:drawing>
           <wp:inline distT="0" distB="0" distL="0" distR="0" wp14:anchorId="208467D2" wp14:editId="4B8093F9">
             <wp:extent cx="5943600" cy="2164080"/>
@@ -395,53 +367,25 @@
       </w:r>
     </w:p>
     <w:p/>
-    <w:p/>
-    <w:p/>
-    <w:p/>
-    <w:p/>
-    <w:p/>
-    <w:p/>
-    <w:p/>
-    <w:p/>
-    <w:p/>
-    <w:p/>
-    <w:p/>
-    <w:p/>
-    <w:p/>
-    <w:p/>
-    <w:p/>
-    <w:p/>
-    <w:p>
-      <w:pPr>
-        <w:rPr>
-          <w:b/>
-          <w:bCs/>
-          <w:sz w:val="30"/>
-          <w:szCs w:val="30"/>
-          <w:u w:val="single"/>
-        </w:rPr>
-      </w:pPr>
-      <w:proofErr w:type="spellStart"/>
-      <w:r>
-        <w:rPr>
-          <w:b/>
-          <w:bCs/>
-          <w:sz w:val="30"/>
-          <w:szCs w:val="30"/>
-          <w:u w:val="single"/>
-        </w:rPr>
-        <w:t>XBee</w:t>
-      </w:r>
-      <w:proofErr w:type="spellEnd"/>
-      <w:r>
-        <w:rPr>
-          <w:b/>
-          <w:bCs/>
-          <w:sz w:val="30"/>
-          <w:szCs w:val="30"/>
-          <w:u w:val="single"/>
-        </w:rPr>
-        <w:t xml:space="preserve"> Operation Modes</w:t>
+    <w:p>
+      <w:pPr>
+        <w:rPr>
+          <w:b/>
+          <w:bCs/>
+          <w:sz w:val="30"/>
+          <w:szCs w:val="30"/>
+          <w:u w:val="single"/>
+        </w:rPr>
+      </w:pPr>
+      <w:r>
+        <w:rPr>
+          <w:b/>
+          <w:bCs/>
+          <w:sz w:val="30"/>
+          <w:szCs w:val="30"/>
+          <w:u w:val="single"/>
+        </w:rPr>
+        <w:t>Pycharm</w:t>
       </w:r>
       <w:r>
         <w:rPr>
@@ -463,7 +407,7 @@
         </w:numPr>
       </w:pPr>
       <w:r>
-        <w:t>Do we set the data sink to REPL or API</w:t>
+        <w:t>Install the 2022 Community Version</w:t>
       </w:r>
     </w:p>
     <w:p>
@@ -475,7 +419,67 @@
         </w:numPr>
       </w:pPr>
       <w:r>
-        <w:t>REPL mode limits the amount of data that can be moved, leading to potential data loss</w:t>
+        <w:t>Problems were encountered with the 2018 version</w:t>
+      </w:r>
+    </w:p>
+    <w:p/>
+    <w:p/>
+    <w:p/>
+    <w:p/>
+    <w:p/>
+    <w:p/>
+    <w:p/>
+    <w:p/>
+    <w:p/>
+    <w:p/>
+    <w:p/>
+    <w:p/>
+    <w:p/>
+    <w:p/>
+    <w:p/>
+    <w:p/>
+    <w:p/>
+    <w:p>
+      <w:pPr>
+        <w:rPr>
+          <w:b/>
+          <w:bCs/>
+          <w:sz w:val="30"/>
+          <w:szCs w:val="30"/>
+          <w:u w:val="single"/>
+        </w:rPr>
+      </w:pPr>
+      <w:r>
+        <w:rPr>
+          <w:b/>
+          <w:bCs/>
+          <w:sz w:val="30"/>
+          <w:szCs w:val="30"/>
+          <w:u w:val="single"/>
+        </w:rPr>
+        <w:t>XBee Operation Modes</w:t>
+      </w:r>
+      <w:r>
+        <w:rPr>
+          <w:b/>
+          <w:bCs/>
+          <w:sz w:val="30"/>
+          <w:szCs w:val="30"/>
+          <w:u w:val="single"/>
+        </w:rPr>
+        <w:t>:</w:t>
+      </w:r>
+    </w:p>
+    <w:p>
+      <w:pPr>
+        <w:pStyle w:val="ListParagraph"/>
+        <w:numPr>
+          <w:ilvl w:val="0"/>
+          <w:numId w:val="1"/>
+        </w:numPr>
+      </w:pPr>
+      <w:r>
+        <w:t>Do we set the data sink to REPL or API</w:t>
       </w:r>
     </w:p>
     <w:p>
@@ -487,7 +491,18 @@
         </w:numPr>
       </w:pPr>
       <w:r>
-        <w:lastRenderedPageBreak/>
+        <w:t>REPL mode limits the amount of data that can be moved, leading to potential data loss</w:t>
+      </w:r>
+    </w:p>
+    <w:p>
+      <w:pPr>
+        <w:pStyle w:val="ListParagraph"/>
+        <w:numPr>
+          <w:ilvl w:val="1"/>
+          <w:numId w:val="1"/>
+        </w:numPr>
+      </w:pPr>
+      <w:r>
         <w:t>API mode should be used</w:t>
       </w:r>
     </w:p>

</xml_diff>

<commit_message>
adding instruction in notes doc on how to save a python file to run at boot time
</commit_message>
<xml_diff>
--- a/notes.docx
+++ b/notes.docx
@@ -166,8 +166,30 @@
         <w:rPr>
           <w:rFonts w:ascii="Times New Roman" w:hAnsi="Times New Roman" w:cs="Times New Roman"/>
         </w:rPr>
-        <w:t xml:space="preserve"> are used with AdaFruit FeatherBoards</w:t>
-      </w:r>
+        <w:t xml:space="preserve"> are used with </w:t>
+      </w:r>
+      <w:proofErr w:type="spellStart"/>
+      <w:r>
+        <w:rPr>
+          <w:rFonts w:ascii="Times New Roman" w:hAnsi="Times New Roman" w:cs="Times New Roman"/>
+        </w:rPr>
+        <w:t>AdaFruit</w:t>
+      </w:r>
+      <w:proofErr w:type="spellEnd"/>
+      <w:r>
+        <w:rPr>
+          <w:rFonts w:ascii="Times New Roman" w:hAnsi="Times New Roman" w:cs="Times New Roman"/>
+        </w:rPr>
+        <w:t xml:space="preserve"> </w:t>
+      </w:r>
+      <w:proofErr w:type="spellStart"/>
+      <w:r>
+        <w:rPr>
+          <w:rFonts w:ascii="Times New Roman" w:hAnsi="Times New Roman" w:cs="Times New Roman"/>
+        </w:rPr>
+        <w:t>FeatherBoards</w:t>
+      </w:r>
+      <w:proofErr w:type="spellEnd"/>
     </w:p>
     <w:p>
       <w:pPr>
@@ -185,7 +207,21 @@
         <w:rPr>
           <w:rFonts w:ascii="Times New Roman" w:hAnsi="Times New Roman" w:cs="Times New Roman"/>
         </w:rPr>
-        <w:t>Can communicate with LoRaWan stuff with certain ESPs</w:t>
+        <w:t xml:space="preserve">Can communicate with </w:t>
+      </w:r>
+      <w:proofErr w:type="spellStart"/>
+      <w:r>
+        <w:rPr>
+          <w:rFonts w:ascii="Times New Roman" w:hAnsi="Times New Roman" w:cs="Times New Roman"/>
+        </w:rPr>
+        <w:t>LoRaWan</w:t>
+      </w:r>
+      <w:proofErr w:type="spellEnd"/>
+      <w:r>
+        <w:rPr>
+          <w:rFonts w:ascii="Times New Roman" w:hAnsi="Times New Roman" w:cs="Times New Roman"/>
+        </w:rPr>
+        <w:t xml:space="preserve"> stuff with certain ESPs</w:t>
       </w:r>
     </w:p>
     <w:p>
@@ -223,7 +259,35 @@
         <w:rPr>
           <w:rFonts w:ascii="Times New Roman" w:hAnsi="Times New Roman" w:cs="Times New Roman"/>
         </w:rPr>
-        <w:t xml:space="preserve"> -&gt; have to connect sensors and peripherals to the XBee and ESP rather than just the ESP</w:t>
+        <w:t xml:space="preserve"> -&gt; </w:t>
+      </w:r>
+      <w:proofErr w:type="gramStart"/>
+      <w:r>
+        <w:rPr>
+          <w:rFonts w:ascii="Times New Roman" w:hAnsi="Times New Roman" w:cs="Times New Roman"/>
+        </w:rPr>
+        <w:t>have to</w:t>
+      </w:r>
+      <w:proofErr w:type="gramEnd"/>
+      <w:r>
+        <w:rPr>
+          <w:rFonts w:ascii="Times New Roman" w:hAnsi="Times New Roman" w:cs="Times New Roman"/>
+        </w:rPr>
+        <w:t xml:space="preserve"> connect sensors and peripherals to the </w:t>
+      </w:r>
+      <w:proofErr w:type="spellStart"/>
+      <w:r>
+        <w:rPr>
+          <w:rFonts w:ascii="Times New Roman" w:hAnsi="Times New Roman" w:cs="Times New Roman"/>
+        </w:rPr>
+        <w:t>XBee</w:t>
+      </w:r>
+      <w:proofErr w:type="spellEnd"/>
+      <w:r>
+        <w:rPr>
+          <w:rFonts w:ascii="Times New Roman" w:hAnsi="Times New Roman" w:cs="Times New Roman"/>
+        </w:rPr>
+        <w:t xml:space="preserve"> and ESP rather than just the ESP</w:t>
       </w:r>
     </w:p>
     <w:p>
@@ -241,7 +305,21 @@
         <w:rPr>
           <w:rFonts w:ascii="Times New Roman" w:hAnsi="Times New Roman" w:cs="Times New Roman"/>
         </w:rPr>
-        <w:t>We are trying to connect everything to the microcontroller since it, rather than the XBee, will be retained in the long run</w:t>
+        <w:t xml:space="preserve">We are trying to connect everything to the microcontroller since it, rather than the </w:t>
+      </w:r>
+      <w:proofErr w:type="spellStart"/>
+      <w:r>
+        <w:rPr>
+          <w:rFonts w:ascii="Times New Roman" w:hAnsi="Times New Roman" w:cs="Times New Roman"/>
+        </w:rPr>
+        <w:t>XBee</w:t>
+      </w:r>
+      <w:proofErr w:type="spellEnd"/>
+      <w:r>
+        <w:rPr>
+          <w:rFonts w:ascii="Times New Roman" w:hAnsi="Times New Roman" w:cs="Times New Roman"/>
+        </w:rPr>
+        <w:t>, will be retained in the long run</w:t>
       </w:r>
     </w:p>
     <w:p>
@@ -287,7 +365,21 @@
         <w:rPr>
           <w:rFonts w:ascii="Times New Roman" w:hAnsi="Times New Roman" w:cs="Times New Roman"/>
         </w:rPr>
-        <w:t>Operate both in Master mode, but software switch the modes for each board</w:t>
+        <w:t xml:space="preserve">Operate both in Master mode, but software </w:t>
+      </w:r>
+      <w:proofErr w:type="gramStart"/>
+      <w:r>
+        <w:rPr>
+          <w:rFonts w:ascii="Times New Roman" w:hAnsi="Times New Roman" w:cs="Times New Roman"/>
+        </w:rPr>
+        <w:t>switch</w:t>
+      </w:r>
+      <w:proofErr w:type="gramEnd"/>
+      <w:r>
+        <w:rPr>
+          <w:rFonts w:ascii="Times New Roman" w:hAnsi="Times New Roman" w:cs="Times New Roman"/>
+        </w:rPr>
+        <w:t xml:space="preserve"> the modes for each board</w:t>
       </w:r>
     </w:p>
     <w:p>
@@ -366,7 +458,21 @@
         <w:rPr>
           <w:rFonts w:ascii="Times New Roman" w:hAnsi="Times New Roman" w:cs="Times New Roman"/>
         </w:rPr>
-        <w:t>Has CircuitPython sample code</w:t>
+        <w:t xml:space="preserve">Has </w:t>
+      </w:r>
+      <w:proofErr w:type="spellStart"/>
+      <w:r>
+        <w:rPr>
+          <w:rFonts w:ascii="Times New Roman" w:hAnsi="Times New Roman" w:cs="Times New Roman"/>
+        </w:rPr>
+        <w:t>CircuitPython</w:t>
+      </w:r>
+      <w:proofErr w:type="spellEnd"/>
+      <w:r>
+        <w:rPr>
+          <w:rFonts w:ascii="Times New Roman" w:hAnsi="Times New Roman" w:cs="Times New Roman"/>
+        </w:rPr>
+        <w:t xml:space="preserve"> sample code</w:t>
       </w:r>
     </w:p>
     <w:p>
@@ -383,11 +489,33 @@
           <w:rFonts w:ascii="Times New Roman" w:hAnsi="Times New Roman" w:cs="Times New Roman"/>
         </w:rPr>
       </w:pPr>
-      <w:r>
-        <w:rPr>
-          <w:rFonts w:ascii="Times New Roman" w:hAnsi="Times New Roman" w:cs="Times New Roman"/>
-        </w:rPr>
-        <w:t xml:space="preserve">CircuitPython vs MicroPython explanation: </w:t>
+      <w:proofErr w:type="spellStart"/>
+      <w:r>
+        <w:rPr>
+          <w:rFonts w:ascii="Times New Roman" w:hAnsi="Times New Roman" w:cs="Times New Roman"/>
+        </w:rPr>
+        <w:t>CircuitPython</w:t>
+      </w:r>
+      <w:proofErr w:type="spellEnd"/>
+      <w:r>
+        <w:rPr>
+          <w:rFonts w:ascii="Times New Roman" w:hAnsi="Times New Roman" w:cs="Times New Roman"/>
+        </w:rPr>
+        <w:t xml:space="preserve"> vs </w:t>
+      </w:r>
+      <w:proofErr w:type="spellStart"/>
+      <w:r>
+        <w:rPr>
+          <w:rFonts w:ascii="Times New Roman" w:hAnsi="Times New Roman" w:cs="Times New Roman"/>
+        </w:rPr>
+        <w:t>MicroPython</w:t>
+      </w:r>
+      <w:proofErr w:type="spellEnd"/>
+      <w:r>
+        <w:rPr>
+          <w:rFonts w:ascii="Times New Roman" w:hAnsi="Times New Roman" w:cs="Times New Roman"/>
+        </w:rPr>
+        <w:t xml:space="preserve"> explanation: </w:t>
       </w:r>
     </w:p>
     <w:p>
@@ -548,7 +676,163 @@
         <w:rPr>
           <w:rFonts w:ascii="Times New Roman" w:hAnsi="Times New Roman" w:cs="Times New Roman"/>
         </w:rPr>
-        <w:t>: Available CircuitPython modules according to https://docs.circuitpython.org/en/latest/shared-bindings/support_matrix.html</w:t>
+        <w:t xml:space="preserve">: Available </w:t>
+      </w:r>
+      <w:proofErr w:type="spellStart"/>
+      <w:r>
+        <w:rPr>
+          <w:rFonts w:ascii="Times New Roman" w:hAnsi="Times New Roman" w:cs="Times New Roman"/>
+        </w:rPr>
+        <w:t>CircuitPython</w:t>
+      </w:r>
+      <w:proofErr w:type="spellEnd"/>
+      <w:r>
+        <w:rPr>
+          <w:rFonts w:ascii="Times New Roman" w:hAnsi="Times New Roman" w:cs="Times New Roman"/>
+        </w:rPr>
+        <w:t xml:space="preserve"> modules according to https://docs.circuitpython.org/en/latest/shared-bindings/support_matrix.html</w:t>
+      </w:r>
+    </w:p>
+    <w:p>
+      <w:pPr>
+        <w:rPr>
+          <w:rFonts w:ascii="Times New Roman" w:hAnsi="Times New Roman" w:cs="Times New Roman"/>
+        </w:rPr>
+      </w:pPr>
+    </w:p>
+    <w:p>
+      <w:pPr>
+        <w:rPr>
+          <w:rFonts w:ascii="Times New Roman" w:hAnsi="Times New Roman" w:cs="Times New Roman"/>
+        </w:rPr>
+      </w:pPr>
+      <w:r>
+        <w:rPr>
+          <w:rFonts w:ascii="Times New Roman" w:hAnsi="Times New Roman" w:cs="Times New Roman"/>
+          <w:u w:val="single"/>
+        </w:rPr>
+        <w:t>For a python file to be able to run at power on</w:t>
+      </w:r>
+      <w:r>
+        <w:rPr>
+          <w:rFonts w:ascii="Times New Roman" w:hAnsi="Times New Roman" w:cs="Times New Roman"/>
+        </w:rPr>
+        <w:t xml:space="preserve">, save the file onto the Pico from </w:t>
+      </w:r>
+      <w:proofErr w:type="spellStart"/>
+      <w:r>
+        <w:rPr>
+          <w:rFonts w:ascii="Times New Roman" w:hAnsi="Times New Roman" w:cs="Times New Roman"/>
+        </w:rPr>
+        <w:t>Thonny</w:t>
+      </w:r>
+      <w:proofErr w:type="spellEnd"/>
+      <w:r>
+        <w:rPr>
+          <w:rFonts w:ascii="Times New Roman" w:hAnsi="Times New Roman" w:cs="Times New Roman"/>
+        </w:rPr>
+        <w:t xml:space="preserve"> by:</w:t>
+      </w:r>
+    </w:p>
+    <w:p>
+      <w:pPr>
+        <w:rPr>
+          <w:rFonts w:ascii="Times New Roman" w:hAnsi="Times New Roman" w:cs="Times New Roman"/>
+        </w:rPr>
+      </w:pPr>
+      <w:r>
+        <w:rPr>
+          <w:rFonts w:ascii="Times New Roman" w:hAnsi="Times New Roman" w:cs="Times New Roman"/>
+        </w:rPr>
+        <w:t xml:space="preserve">File </w:t>
+      </w:r>
+      <w:r>
+        <w:rPr>
+          <w:rFonts w:ascii="Times New Roman" w:hAnsi="Times New Roman" w:cs="Times New Roman"/>
+        </w:rPr>
+        <w:sym w:font="Wingdings" w:char="F0E0"/>
+      </w:r>
+      <w:r>
+        <w:rPr>
+          <w:rFonts w:ascii="Times New Roman" w:hAnsi="Times New Roman" w:cs="Times New Roman"/>
+        </w:rPr>
+        <w:t xml:space="preserve"> Save as </w:t>
+      </w:r>
+      <w:r>
+        <w:rPr>
+          <w:rFonts w:ascii="Times New Roman" w:hAnsi="Times New Roman" w:cs="Times New Roman"/>
+        </w:rPr>
+        <w:sym w:font="Wingdings" w:char="F0E0"/>
+      </w:r>
+      <w:r>
+        <w:rPr>
+          <w:rFonts w:ascii="Times New Roman" w:hAnsi="Times New Roman" w:cs="Times New Roman"/>
+        </w:rPr>
+        <w:t xml:space="preserve"> Save onto Pico </w:t>
+      </w:r>
+      <w:r>
+        <w:rPr>
+          <w:rFonts w:ascii="Times New Roman" w:hAnsi="Times New Roman" w:cs="Times New Roman"/>
+        </w:rPr>
+        <w:sym w:font="Wingdings" w:char="F0E0"/>
+      </w:r>
+      <w:r>
+        <w:rPr>
+          <w:rFonts w:ascii="Times New Roman" w:hAnsi="Times New Roman" w:cs="Times New Roman"/>
+        </w:rPr>
+        <w:t xml:space="preserve"> save file with the name “main.py” </w:t>
+      </w:r>
+      <w:r>
+        <w:rPr>
+          <w:rFonts w:ascii="Times New Roman" w:hAnsi="Times New Roman" w:cs="Times New Roman"/>
+        </w:rPr>
+        <w:sym w:font="Wingdings" w:char="F0E0"/>
+      </w:r>
+      <w:r>
+        <w:rPr>
+          <w:rFonts w:ascii="Times New Roman" w:hAnsi="Times New Roman" w:cs="Times New Roman"/>
+        </w:rPr>
+        <w:t xml:space="preserve"> Run the code in </w:t>
+      </w:r>
+      <w:proofErr w:type="spellStart"/>
+      <w:r>
+        <w:rPr>
+          <w:rFonts w:ascii="Times New Roman" w:hAnsi="Times New Roman" w:cs="Times New Roman"/>
+        </w:rPr>
+        <w:t>Thonny</w:t>
+      </w:r>
+      <w:proofErr w:type="spellEnd"/>
+      <w:r>
+        <w:rPr>
+          <w:rFonts w:ascii="Times New Roman" w:hAnsi="Times New Roman" w:cs="Times New Roman"/>
+        </w:rPr>
+        <w:t xml:space="preserve"> one more time to make sure code runs </w:t>
+      </w:r>
+      <w:r>
+        <w:rPr>
+          <w:rFonts w:ascii="Times New Roman" w:hAnsi="Times New Roman" w:cs="Times New Roman"/>
+        </w:rPr>
+        <w:sym w:font="Wingdings" w:char="F0E0"/>
+      </w:r>
+      <w:r>
+        <w:rPr>
+          <w:rFonts w:ascii="Times New Roman" w:hAnsi="Times New Roman" w:cs="Times New Roman"/>
+        </w:rPr>
+        <w:t xml:space="preserve"> Code should now </w:t>
+      </w:r>
+      <w:proofErr w:type="gramStart"/>
+      <w:r>
+        <w:rPr>
+          <w:rFonts w:ascii="Times New Roman" w:hAnsi="Times New Roman" w:cs="Times New Roman"/>
+        </w:rPr>
+        <w:t>run on</w:t>
+      </w:r>
+      <w:proofErr w:type="gramEnd"/>
+      <w:r>
+        <w:rPr>
+          <w:rFonts w:ascii="Times New Roman" w:hAnsi="Times New Roman" w:cs="Times New Roman"/>
+        </w:rPr>
+        <w:t xml:space="preserve"> boot </w:t>
       </w:r>
     </w:p>
     <w:p>
@@ -569,6 +853,7 @@
           <w:u w:val="single"/>
         </w:rPr>
       </w:pPr>
+      <w:proofErr w:type="spellStart"/>
       <w:r>
         <w:rPr>
           <w:rFonts w:ascii="Times New Roman" w:hAnsi="Times New Roman" w:cs="Times New Roman"/>
@@ -578,7 +863,19 @@
           <w:szCs w:val="30"/>
           <w:u w:val="single"/>
         </w:rPr>
-        <w:t>XBee:</w:t>
+        <w:t>XBee</w:t>
+      </w:r>
+      <w:proofErr w:type="spellEnd"/>
+      <w:r>
+        <w:rPr>
+          <w:rFonts w:ascii="Times New Roman" w:hAnsi="Times New Roman" w:cs="Times New Roman"/>
+          <w:b/>
+          <w:bCs/>
+          <w:sz w:val="30"/>
+          <w:szCs w:val="30"/>
+          <w:u w:val="single"/>
+        </w:rPr>
+        <w:t>:</w:t>
       </w:r>
     </w:p>
     <w:p>
@@ -707,6 +1004,7 @@
           <w:u w:val="single"/>
         </w:rPr>
       </w:pPr>
+      <w:proofErr w:type="spellStart"/>
       <w:r>
         <w:rPr>
           <w:rFonts w:ascii="Times New Roman" w:hAnsi="Times New Roman" w:cs="Times New Roman"/>
@@ -716,7 +1014,19 @@
           <w:szCs w:val="30"/>
           <w:u w:val="single"/>
         </w:rPr>
-        <w:t>Pycharm:</w:t>
+        <w:t>Pycharm</w:t>
+      </w:r>
+      <w:proofErr w:type="spellEnd"/>
+      <w:r>
+        <w:rPr>
+          <w:rFonts w:ascii="Times New Roman" w:hAnsi="Times New Roman" w:cs="Times New Roman"/>
+          <w:b/>
+          <w:bCs/>
+          <w:sz w:val="30"/>
+          <w:szCs w:val="30"/>
+          <w:u w:val="single"/>
+        </w:rPr>
+        <w:t>:</w:t>
       </w:r>
     </w:p>
     <w:p>
@@ -910,7 +1220,21 @@
         <w:rPr>
           <w:rFonts w:ascii="Times New Roman" w:hAnsi="Times New Roman" w:cs="Times New Roman"/>
         </w:rPr>
-        <w:t>Don’t want to juggle Zigbee, Bluetooth, and LoRaWan protocols simultaneously</w:t>
+        <w:t xml:space="preserve">Don’t want to juggle Zigbee, Bluetooth, and </w:t>
+      </w:r>
+      <w:proofErr w:type="spellStart"/>
+      <w:r>
+        <w:rPr>
+          <w:rFonts w:ascii="Times New Roman" w:hAnsi="Times New Roman" w:cs="Times New Roman"/>
+        </w:rPr>
+        <w:t>LoRaWan</w:t>
+      </w:r>
+      <w:proofErr w:type="spellEnd"/>
+      <w:r>
+        <w:rPr>
+          <w:rFonts w:ascii="Times New Roman" w:hAnsi="Times New Roman" w:cs="Times New Roman"/>
+        </w:rPr>
+        <w:t xml:space="preserve"> protocols simultaneously</w:t>
       </w:r>
     </w:p>
     <w:p>
@@ -928,7 +1252,21 @@
         <w:rPr>
           <w:rFonts w:ascii="Times New Roman" w:hAnsi="Times New Roman" w:cs="Times New Roman"/>
         </w:rPr>
-        <w:t xml:space="preserve">The DigiXBeeMobile app doesn’t </w:t>
+        <w:t xml:space="preserve">The </w:t>
+      </w:r>
+      <w:proofErr w:type="spellStart"/>
+      <w:r>
+        <w:rPr>
+          <w:rFonts w:ascii="Times New Roman" w:hAnsi="Times New Roman" w:cs="Times New Roman"/>
+        </w:rPr>
+        <w:t>DigiXBeeMobile</w:t>
+      </w:r>
+      <w:proofErr w:type="spellEnd"/>
+      <w:r>
+        <w:rPr>
+          <w:rFonts w:ascii="Times New Roman" w:hAnsi="Times New Roman" w:cs="Times New Roman"/>
+        </w:rPr>
+        <w:t xml:space="preserve"> app doesn’t </w:t>
       </w:r>
       <w:r>
         <w:rPr>
@@ -970,7 +1308,21 @@
         <w:rPr>
           <w:rFonts w:ascii="Times New Roman" w:hAnsi="Times New Roman" w:cs="Times New Roman"/>
         </w:rPr>
-        <w:t>Turn XBee Bluetooth on</w:t>
+        <w:t xml:space="preserve">Turn </w:t>
+      </w:r>
+      <w:proofErr w:type="spellStart"/>
+      <w:r>
+        <w:rPr>
+          <w:rFonts w:ascii="Times New Roman" w:hAnsi="Times New Roman" w:cs="Times New Roman"/>
+        </w:rPr>
+        <w:t>XBee</w:t>
+      </w:r>
+      <w:proofErr w:type="spellEnd"/>
+      <w:r>
+        <w:rPr>
+          <w:rFonts w:ascii="Times New Roman" w:hAnsi="Times New Roman" w:cs="Times New Roman"/>
+        </w:rPr>
+        <w:t xml:space="preserve"> Bluetooth on</w:t>
       </w:r>
       <w:r>
         <w:rPr>
@@ -984,11 +1336,19 @@
         </w:rPr>
         <w:t>-&gt;</w:t>
       </w:r>
-      <w:r>
-        <w:rPr>
-          <w:rFonts w:ascii="Times New Roman" w:hAnsi="Times New Roman" w:cs="Times New Roman"/>
-        </w:rPr>
-        <w:t xml:space="preserve">XBee </w:t>
+      <w:proofErr w:type="spellStart"/>
+      <w:r>
+        <w:rPr>
+          <w:rFonts w:ascii="Times New Roman" w:hAnsi="Times New Roman" w:cs="Times New Roman"/>
+        </w:rPr>
+        <w:t>XBee</w:t>
+      </w:r>
+      <w:proofErr w:type="spellEnd"/>
+      <w:r>
+        <w:rPr>
+          <w:rFonts w:ascii="Times New Roman" w:hAnsi="Times New Roman" w:cs="Times New Roman"/>
+        </w:rPr>
+        <w:t xml:space="preserve"> </w:t>
       </w:r>
       <w:r>
         <w:rPr>
@@ -1000,19 +1360,55 @@
         <w:rPr>
           <w:rFonts w:ascii="Times New Roman" w:hAnsi="Times New Roman" w:cs="Times New Roman"/>
         </w:rPr>
-        <w:t xml:space="preserve"> (beacons) for other XBees</w:t>
-      </w:r>
-      <w:r>
-        <w:rPr>
-          <w:rFonts w:ascii="Times New Roman" w:hAnsi="Times New Roman" w:cs="Times New Roman"/>
-        </w:rPr>
-        <w:t xml:space="preserve">-&gt;you turn </w:t>
-      </w:r>
-      <w:r>
-        <w:rPr>
-          <w:rFonts w:ascii="Times New Roman" w:hAnsi="Times New Roman" w:cs="Times New Roman"/>
-        </w:rPr>
-        <w:t xml:space="preserve"> the XBee </w:t>
+        <w:t xml:space="preserve"> (beacons) for other </w:t>
+      </w:r>
+      <w:proofErr w:type="spellStart"/>
+      <w:r>
+        <w:rPr>
+          <w:rFonts w:ascii="Times New Roman" w:hAnsi="Times New Roman" w:cs="Times New Roman"/>
+        </w:rPr>
+        <w:t>XBees</w:t>
+      </w:r>
+      <w:proofErr w:type="spellEnd"/>
+      <w:r>
+        <w:rPr>
+          <w:rFonts w:ascii="Times New Roman" w:hAnsi="Times New Roman" w:cs="Times New Roman"/>
+        </w:rPr>
+        <w:t xml:space="preserve">-&gt;you </w:t>
+      </w:r>
+      <w:proofErr w:type="gramStart"/>
+      <w:r>
+        <w:rPr>
+          <w:rFonts w:ascii="Times New Roman" w:hAnsi="Times New Roman" w:cs="Times New Roman"/>
+        </w:rPr>
+        <w:t xml:space="preserve">turn </w:t>
+      </w:r>
+      <w:r>
+        <w:rPr>
+          <w:rFonts w:ascii="Times New Roman" w:hAnsi="Times New Roman" w:cs="Times New Roman"/>
+        </w:rPr>
+        <w:t xml:space="preserve"> the</w:t>
+      </w:r>
+      <w:proofErr w:type="gramEnd"/>
+      <w:r>
+        <w:rPr>
+          <w:rFonts w:ascii="Times New Roman" w:hAnsi="Times New Roman" w:cs="Times New Roman"/>
+        </w:rPr>
+        <w:t xml:space="preserve"> </w:t>
+      </w:r>
+      <w:proofErr w:type="spellStart"/>
+      <w:r>
+        <w:rPr>
+          <w:rFonts w:ascii="Times New Roman" w:hAnsi="Times New Roman" w:cs="Times New Roman"/>
+        </w:rPr>
+        <w:t>XBee</w:t>
+      </w:r>
+      <w:proofErr w:type="spellEnd"/>
+      <w:r>
+        <w:rPr>
+          <w:rFonts w:ascii="Times New Roman" w:hAnsi="Times New Roman" w:cs="Times New Roman"/>
+        </w:rPr>
+        <w:t xml:space="preserve"> </w:t>
       </w:r>
       <w:r>
         <w:rPr>
@@ -1030,7 +1426,21 @@
         <w:rPr>
           <w:rFonts w:ascii="Times New Roman" w:hAnsi="Times New Roman" w:cs="Times New Roman"/>
         </w:rPr>
-        <w:t>has trouble accessing the XBee while its scanning with Bluetooth)</w:t>
+        <w:t xml:space="preserve">has trouble accessing the </w:t>
+      </w:r>
+      <w:proofErr w:type="spellStart"/>
+      <w:r>
+        <w:rPr>
+          <w:rFonts w:ascii="Times New Roman" w:hAnsi="Times New Roman" w:cs="Times New Roman"/>
+        </w:rPr>
+        <w:t>XBee</w:t>
+      </w:r>
+      <w:proofErr w:type="spellEnd"/>
+      <w:r>
+        <w:rPr>
+          <w:rFonts w:ascii="Times New Roman" w:hAnsi="Times New Roman" w:cs="Times New Roman"/>
+        </w:rPr>
+        <w:t xml:space="preserve"> while its scanning with Bluetooth)</w:t>
       </w:r>
     </w:p>
     <w:p>
@@ -1048,7 +1458,35 @@
         <w:rPr>
           <w:rFonts w:ascii="Times New Roman" w:hAnsi="Times New Roman" w:cs="Times New Roman"/>
         </w:rPr>
-        <w:t>Turn XBee's BT on when its Bluetooth off (phone can't discover XBee)</w:t>
+        <w:t xml:space="preserve">Turn </w:t>
+      </w:r>
+      <w:proofErr w:type="spellStart"/>
+      <w:r>
+        <w:rPr>
+          <w:rFonts w:ascii="Times New Roman" w:hAnsi="Times New Roman" w:cs="Times New Roman"/>
+        </w:rPr>
+        <w:t>XBee's</w:t>
+      </w:r>
+      <w:proofErr w:type="spellEnd"/>
+      <w:r>
+        <w:rPr>
+          <w:rFonts w:ascii="Times New Roman" w:hAnsi="Times New Roman" w:cs="Times New Roman"/>
+        </w:rPr>
+        <w:t xml:space="preserve"> BT on when its Bluetooth off (phone can't discover </w:t>
+      </w:r>
+      <w:proofErr w:type="spellStart"/>
+      <w:r>
+        <w:rPr>
+          <w:rFonts w:ascii="Times New Roman" w:hAnsi="Times New Roman" w:cs="Times New Roman"/>
+        </w:rPr>
+        <w:t>XBee</w:t>
+      </w:r>
+      <w:proofErr w:type="spellEnd"/>
+      <w:r>
+        <w:rPr>
+          <w:rFonts w:ascii="Times New Roman" w:hAnsi="Times New Roman" w:cs="Times New Roman"/>
+        </w:rPr>
+        <w:t>)</w:t>
       </w:r>
     </w:p>
     <w:p>
@@ -1167,6 +1605,7 @@
           <w:u w:val="single"/>
         </w:rPr>
       </w:pPr>
+      <w:proofErr w:type="spellStart"/>
       <w:r>
         <w:rPr>
           <w:rFonts w:ascii="Times New Roman" w:hAnsi="Times New Roman" w:cs="Times New Roman"/>
@@ -1176,7 +1615,19 @@
           <w:szCs w:val="30"/>
           <w:u w:val="single"/>
         </w:rPr>
-        <w:t>XBee Operation Modes:</w:t>
+        <w:t>XBee</w:t>
+      </w:r>
+      <w:proofErr w:type="spellEnd"/>
+      <w:r>
+        <w:rPr>
+          <w:rFonts w:ascii="Times New Roman" w:hAnsi="Times New Roman" w:cs="Times New Roman"/>
+          <w:b/>
+          <w:bCs/>
+          <w:sz w:val="30"/>
+          <w:szCs w:val="30"/>
+          <w:u w:val="single"/>
+        </w:rPr>
+        <w:t xml:space="preserve"> Operation Modes:</w:t>
       </w:r>
     </w:p>
     <w:p>

</xml_diff>

<commit_message>
sdcard github repo moved location, added location in notes doc
</commit_message>
<xml_diff>
--- a/notes.docx
+++ b/notes.docx
@@ -1318,8 +1318,16 @@
         <w:rPr>
           <w:rFonts w:ascii="Times New Roman" w:hAnsi="Times New Roman" w:cs="Times New Roman"/>
         </w:rPr>
-        <w:t xml:space="preserve"> (beacons) for other XBees</w:t>
-      </w:r>
+        <w:t xml:space="preserve"> (beacons) for other </w:t>
+      </w:r>
+      <w:proofErr w:type="spellStart"/>
+      <w:r>
+        <w:rPr>
+          <w:rFonts w:ascii="Times New Roman" w:hAnsi="Times New Roman" w:cs="Times New Roman"/>
+        </w:rPr>
+        <w:t>XBees</w:t>
+      </w:r>
+      <w:proofErr w:type="spellEnd"/>
       <w:r>
         <w:rPr>
           <w:rFonts w:ascii="Times New Roman" w:hAnsi="Times New Roman" w:cs="Times New Roman"/>
@@ -1500,9 +1508,12 @@
           <w:numId w:val="5"/>
         </w:numPr>
         <w:rPr>
-          <w:rFonts w:ascii="Times New Roman" w:hAnsi="Times New Roman" w:cs="Times New Roman"/>
+          <w:rStyle w:val="Hyperlink"/>
+          <w:rFonts w:ascii="Times New Roman" w:hAnsi="Times New Roman" w:cs="Times New Roman"/>
+          <w:color w:val="auto"/>
           <w:sz w:val="24"/>
           <w:szCs w:val="24"/>
+          <w:u w:val="none"/>
         </w:rPr>
       </w:pPr>
       <w:r>
@@ -1524,6 +1535,77 @@
           <w:t>https://github.com/peterhinch/micropython-vs1053/blob/master/sdcard.py</w:t>
         </w:r>
       </w:hyperlink>
+      <w:r>
+        <w:rPr>
+          <w:rStyle w:val="Hyperlink"/>
+          <w:rFonts w:ascii="Times New Roman" w:hAnsi="Times New Roman" w:cs="Times New Roman"/>
+          <w:sz w:val="24"/>
+          <w:szCs w:val="24"/>
+        </w:rPr>
+        <w:t xml:space="preserve"> </w:t>
+      </w:r>
+    </w:p>
+    <w:p>
+      <w:pPr>
+        <w:pStyle w:val="ListParagraph"/>
+        <w:numPr>
+          <w:ilvl w:val="0"/>
+          <w:numId w:val="5"/>
+        </w:numPr>
+        <w:rPr>
+          <w:rFonts w:ascii="Times New Roman" w:hAnsi="Times New Roman" w:cs="Times New Roman"/>
+          <w:sz w:val="24"/>
+          <w:szCs w:val="24"/>
+        </w:rPr>
+      </w:pPr>
+      <w:r>
+        <w:rPr>
+          <w:rStyle w:val="Hyperlink"/>
+          <w:rFonts w:ascii="Times New Roman" w:hAnsi="Times New Roman" w:cs="Times New Roman"/>
+          <w:color w:val="000000" w:themeColor="text1"/>
+          <w:sz w:val="24"/>
+          <w:szCs w:val="24"/>
+          <w:u w:val="none"/>
+          <w14:textOutline w14:w="0" w14:cap="flat" w14:cmpd="sng" w14:algn="ctr">
+            <w14:noFill/>
+            <w14:prstDash w14:val="solid"/>
+            <w14:round/>
+          </w14:textOutline>
+        </w:rPr>
+        <w:t xml:space="preserve">New repo location: </w:t>
+      </w:r>
+      <w:hyperlink r:id="rId13" w:history="1">
+        <w:r>
+          <w:rPr>
+            <w:rStyle w:val="Hyperlink"/>
+            <w:rFonts w:ascii="Times New Roman" w:hAnsi="Times New Roman" w:cs="Times New Roman"/>
+            <w:sz w:val="24"/>
+            <w:szCs w:val="24"/>
+            <w14:textOutline w14:w="0" w14:cap="flat" w14:cmpd="sng" w14:algn="ctr">
+              <w14:noFill/>
+              <w14:prstDash w14:val="solid"/>
+              <w14:round/>
+            </w14:textOutline>
+          </w:rPr>
+          <w:t>https://github.com/micropython/micropython-lib/tree/d0f97fc218f07c381c835d9f632904c1ae1c9d6b/micropython/drivers/storage/sdcard</w:t>
+        </w:r>
+      </w:hyperlink>
+      <w:r>
+        <w:rPr>
+          <w:rStyle w:val="Hyperlink"/>
+          <w:rFonts w:ascii="Times New Roman" w:hAnsi="Times New Roman" w:cs="Times New Roman"/>
+          <w:color w:val="000000" w:themeColor="text1"/>
+          <w:sz w:val="24"/>
+          <w:szCs w:val="24"/>
+          <w:u w:val="none"/>
+          <w14:textOutline w14:w="0" w14:cap="flat" w14:cmpd="sng" w14:algn="ctr">
+            <w14:noFill/>
+            <w14:prstDash w14:val="solid"/>
+            <w14:round/>
+          </w14:textOutline>
+        </w:rPr>
+        <w:t xml:space="preserve"> </w:t>
+      </w:r>
     </w:p>
     <w:p>
       <w:pPr>

</xml_diff>

<commit_message>
changed restructured code for xbee -> pico -> sdcard write functionality
</commit_message>
<xml_diff>
--- a/notes.docx
+++ b/notes.docx
@@ -166,30 +166,8 @@
         <w:rPr>
           <w:rFonts w:ascii="Times New Roman" w:hAnsi="Times New Roman" w:cs="Times New Roman"/>
         </w:rPr>
-        <w:t xml:space="preserve"> are used with </w:t>
-      </w:r>
-      <w:proofErr w:type="spellStart"/>
-      <w:r>
-        <w:rPr>
-          <w:rFonts w:ascii="Times New Roman" w:hAnsi="Times New Roman" w:cs="Times New Roman"/>
-        </w:rPr>
-        <w:t>AdaFruit</w:t>
-      </w:r>
-      <w:proofErr w:type="spellEnd"/>
-      <w:r>
-        <w:rPr>
-          <w:rFonts w:ascii="Times New Roman" w:hAnsi="Times New Roman" w:cs="Times New Roman"/>
-        </w:rPr>
-        <w:t xml:space="preserve"> </w:t>
-      </w:r>
-      <w:proofErr w:type="spellStart"/>
-      <w:r>
-        <w:rPr>
-          <w:rFonts w:ascii="Times New Roman" w:hAnsi="Times New Roman" w:cs="Times New Roman"/>
-        </w:rPr>
-        <w:t>FeatherBoards</w:t>
-      </w:r>
-      <w:proofErr w:type="spellEnd"/>
+        <w:t xml:space="preserve"> are used with AdaFruit FeatherBoards</w:t>
+      </w:r>
     </w:p>
     <w:p>
       <w:pPr>
@@ -207,21 +185,7 @@
         <w:rPr>
           <w:rFonts w:ascii="Times New Roman" w:hAnsi="Times New Roman" w:cs="Times New Roman"/>
         </w:rPr>
-        <w:t xml:space="preserve">Can communicate with </w:t>
-      </w:r>
-      <w:proofErr w:type="spellStart"/>
-      <w:r>
-        <w:rPr>
-          <w:rFonts w:ascii="Times New Roman" w:hAnsi="Times New Roman" w:cs="Times New Roman"/>
-        </w:rPr>
-        <w:t>LoRaWan</w:t>
-      </w:r>
-      <w:proofErr w:type="spellEnd"/>
-      <w:r>
-        <w:rPr>
-          <w:rFonts w:ascii="Times New Roman" w:hAnsi="Times New Roman" w:cs="Times New Roman"/>
-        </w:rPr>
-        <w:t xml:space="preserve"> stuff with certain ESPs</w:t>
+        <w:t>Can communicate with LoRaWan stuff with certain ESPs</w:t>
       </w:r>
     </w:p>
     <w:p>
@@ -259,21 +223,7 @@
         <w:rPr>
           <w:rFonts w:ascii="Times New Roman" w:hAnsi="Times New Roman" w:cs="Times New Roman"/>
         </w:rPr>
-        <w:t xml:space="preserve"> -&gt; have to connect sensors and peripherals to the </w:t>
-      </w:r>
-      <w:proofErr w:type="spellStart"/>
-      <w:r>
-        <w:rPr>
-          <w:rFonts w:ascii="Times New Roman" w:hAnsi="Times New Roman" w:cs="Times New Roman"/>
-        </w:rPr>
-        <w:t>XBee</w:t>
-      </w:r>
-      <w:proofErr w:type="spellEnd"/>
-      <w:r>
-        <w:rPr>
-          <w:rFonts w:ascii="Times New Roman" w:hAnsi="Times New Roman" w:cs="Times New Roman"/>
-        </w:rPr>
-        <w:t xml:space="preserve"> and ESP rather than just the ESP</w:t>
+        <w:t xml:space="preserve"> -&gt; have to connect sensors and peripherals to the XBee and ESP rather than just the ESP</w:t>
       </w:r>
     </w:p>
     <w:p>
@@ -291,21 +241,7 @@
         <w:rPr>
           <w:rFonts w:ascii="Times New Roman" w:hAnsi="Times New Roman" w:cs="Times New Roman"/>
         </w:rPr>
-        <w:t xml:space="preserve">We are trying to connect everything to the microcontroller since it, rather than the </w:t>
-      </w:r>
-      <w:proofErr w:type="spellStart"/>
-      <w:r>
-        <w:rPr>
-          <w:rFonts w:ascii="Times New Roman" w:hAnsi="Times New Roman" w:cs="Times New Roman"/>
-        </w:rPr>
-        <w:t>XBee</w:t>
-      </w:r>
-      <w:proofErr w:type="spellEnd"/>
-      <w:r>
-        <w:rPr>
-          <w:rFonts w:ascii="Times New Roman" w:hAnsi="Times New Roman" w:cs="Times New Roman"/>
-        </w:rPr>
-        <w:t>, will be retained in the long run</w:t>
+        <w:t>We are trying to connect everything to the microcontroller since it, rather than the XBee, will be retained in the long run</w:t>
       </w:r>
     </w:p>
     <w:p>
@@ -430,21 +366,7 @@
         <w:rPr>
           <w:rFonts w:ascii="Times New Roman" w:hAnsi="Times New Roman" w:cs="Times New Roman"/>
         </w:rPr>
-        <w:t xml:space="preserve">Has </w:t>
-      </w:r>
-      <w:proofErr w:type="spellStart"/>
-      <w:r>
-        <w:rPr>
-          <w:rFonts w:ascii="Times New Roman" w:hAnsi="Times New Roman" w:cs="Times New Roman"/>
-        </w:rPr>
-        <w:t>CircuitPython</w:t>
-      </w:r>
-      <w:proofErr w:type="spellEnd"/>
-      <w:r>
-        <w:rPr>
-          <w:rFonts w:ascii="Times New Roman" w:hAnsi="Times New Roman" w:cs="Times New Roman"/>
-        </w:rPr>
-        <w:t xml:space="preserve"> sample code</w:t>
+        <w:t>Has CircuitPython sample code</w:t>
       </w:r>
     </w:p>
     <w:p>
@@ -461,33 +383,11 @@
           <w:rFonts w:ascii="Times New Roman" w:hAnsi="Times New Roman" w:cs="Times New Roman"/>
         </w:rPr>
       </w:pPr>
-      <w:proofErr w:type="spellStart"/>
-      <w:r>
-        <w:rPr>
-          <w:rFonts w:ascii="Times New Roman" w:hAnsi="Times New Roman" w:cs="Times New Roman"/>
-        </w:rPr>
-        <w:t>CircuitPython</w:t>
-      </w:r>
-      <w:proofErr w:type="spellEnd"/>
-      <w:r>
-        <w:rPr>
-          <w:rFonts w:ascii="Times New Roman" w:hAnsi="Times New Roman" w:cs="Times New Roman"/>
-        </w:rPr>
-        <w:t xml:space="preserve"> vs </w:t>
-      </w:r>
-      <w:proofErr w:type="spellStart"/>
-      <w:r>
-        <w:rPr>
-          <w:rFonts w:ascii="Times New Roman" w:hAnsi="Times New Roman" w:cs="Times New Roman"/>
-        </w:rPr>
-        <w:t>MicroPython</w:t>
-      </w:r>
-      <w:proofErr w:type="spellEnd"/>
-      <w:r>
-        <w:rPr>
-          <w:rFonts w:ascii="Times New Roman" w:hAnsi="Times New Roman" w:cs="Times New Roman"/>
-        </w:rPr>
-        <w:t xml:space="preserve"> explanation: </w:t>
+      <w:r>
+        <w:rPr>
+          <w:rFonts w:ascii="Times New Roman" w:hAnsi="Times New Roman" w:cs="Times New Roman"/>
+        </w:rPr>
+        <w:t xml:space="preserve">CircuitPython vs MicroPython explanation: </w:t>
       </w:r>
     </w:p>
     <w:p>
@@ -648,21 +548,7 @@
         <w:rPr>
           <w:rFonts w:ascii="Times New Roman" w:hAnsi="Times New Roman" w:cs="Times New Roman"/>
         </w:rPr>
-        <w:t xml:space="preserve">: Available </w:t>
-      </w:r>
-      <w:proofErr w:type="spellStart"/>
-      <w:r>
-        <w:rPr>
-          <w:rFonts w:ascii="Times New Roman" w:hAnsi="Times New Roman" w:cs="Times New Roman"/>
-        </w:rPr>
-        <w:t>CircuitPython</w:t>
-      </w:r>
-      <w:proofErr w:type="spellEnd"/>
-      <w:r>
-        <w:rPr>
-          <w:rFonts w:ascii="Times New Roman" w:hAnsi="Times New Roman" w:cs="Times New Roman"/>
-        </w:rPr>
-        <w:t xml:space="preserve"> modules according to https://docs.circuitpython.org/en/latest/shared-bindings/support_matrix.html</w:t>
+        <w:t>: Available CircuitPython modules according to https://docs.circuitpython.org/en/latest/shared-bindings/support_matrix.html</w:t>
       </w:r>
     </w:p>
     <w:p>
@@ -689,21 +575,7 @@
         <w:rPr>
           <w:rFonts w:ascii="Times New Roman" w:hAnsi="Times New Roman" w:cs="Times New Roman"/>
         </w:rPr>
-        <w:t xml:space="preserve">, save the file onto the Pico from </w:t>
-      </w:r>
-      <w:proofErr w:type="spellStart"/>
-      <w:r>
-        <w:rPr>
-          <w:rFonts w:ascii="Times New Roman" w:hAnsi="Times New Roman" w:cs="Times New Roman"/>
-        </w:rPr>
-        <w:t>Thonny</w:t>
-      </w:r>
-      <w:proofErr w:type="spellEnd"/>
-      <w:r>
-        <w:rPr>
-          <w:rFonts w:ascii="Times New Roman" w:hAnsi="Times New Roman" w:cs="Times New Roman"/>
-        </w:rPr>
-        <w:t xml:space="preserve"> by:</w:t>
+        <w:t>, save the file onto the Pico from Thonny by:</w:t>
       </w:r>
     </w:p>
     <w:p>
@@ -764,21 +636,7 @@
         <w:rPr>
           <w:rFonts w:ascii="Times New Roman" w:hAnsi="Times New Roman" w:cs="Times New Roman"/>
         </w:rPr>
-        <w:t xml:space="preserve"> Run the code in </w:t>
-      </w:r>
-      <w:proofErr w:type="spellStart"/>
-      <w:r>
-        <w:rPr>
-          <w:rFonts w:ascii="Times New Roman" w:hAnsi="Times New Roman" w:cs="Times New Roman"/>
-        </w:rPr>
-        <w:t>Thonny</w:t>
-      </w:r>
-      <w:proofErr w:type="spellEnd"/>
-      <w:r>
-        <w:rPr>
-          <w:rFonts w:ascii="Times New Roman" w:hAnsi="Times New Roman" w:cs="Times New Roman"/>
-        </w:rPr>
-        <w:t xml:space="preserve"> one more time to make sure code runs </w:t>
+        <w:t xml:space="preserve"> Run the code in Thonny one more time to make sure code runs </w:t>
       </w:r>
       <w:r>
         <w:rPr>
@@ -811,7 +669,6 @@
           <w:u w:val="single"/>
         </w:rPr>
       </w:pPr>
-      <w:proofErr w:type="spellStart"/>
       <w:r>
         <w:rPr>
           <w:rFonts w:ascii="Times New Roman" w:hAnsi="Times New Roman" w:cs="Times New Roman"/>
@@ -821,19 +678,7 @@
           <w:szCs w:val="30"/>
           <w:u w:val="single"/>
         </w:rPr>
-        <w:t>XBee</w:t>
-      </w:r>
-      <w:proofErr w:type="spellEnd"/>
-      <w:r>
-        <w:rPr>
-          <w:rFonts w:ascii="Times New Roman" w:hAnsi="Times New Roman" w:cs="Times New Roman"/>
-          <w:b/>
-          <w:bCs/>
-          <w:sz w:val="30"/>
-          <w:szCs w:val="30"/>
-          <w:u w:val="single"/>
-        </w:rPr>
-        <w:t>:</w:t>
+        <w:t>XBee:</w:t>
       </w:r>
     </w:p>
     <w:p>
@@ -962,7 +807,6 @@
           <w:u w:val="single"/>
         </w:rPr>
       </w:pPr>
-      <w:proofErr w:type="spellStart"/>
       <w:r>
         <w:rPr>
           <w:rFonts w:ascii="Times New Roman" w:hAnsi="Times New Roman" w:cs="Times New Roman"/>
@@ -972,19 +816,7 @@
           <w:szCs w:val="30"/>
           <w:u w:val="single"/>
         </w:rPr>
-        <w:t>Pycharm</w:t>
-      </w:r>
-      <w:proofErr w:type="spellEnd"/>
-      <w:r>
-        <w:rPr>
-          <w:rFonts w:ascii="Times New Roman" w:hAnsi="Times New Roman" w:cs="Times New Roman"/>
-          <w:b/>
-          <w:bCs/>
-          <w:sz w:val="30"/>
-          <w:szCs w:val="30"/>
-          <w:u w:val="single"/>
-        </w:rPr>
-        <w:t>:</w:t>
+        <w:t>Pycharm:</w:t>
       </w:r>
     </w:p>
     <w:p>
@@ -1178,21 +1010,7 @@
         <w:rPr>
           <w:rFonts w:ascii="Times New Roman" w:hAnsi="Times New Roman" w:cs="Times New Roman"/>
         </w:rPr>
-        <w:t xml:space="preserve">Don’t want to juggle Zigbee, Bluetooth, and </w:t>
-      </w:r>
-      <w:proofErr w:type="spellStart"/>
-      <w:r>
-        <w:rPr>
-          <w:rFonts w:ascii="Times New Roman" w:hAnsi="Times New Roman" w:cs="Times New Roman"/>
-        </w:rPr>
-        <w:t>LoRaWan</w:t>
-      </w:r>
-      <w:proofErr w:type="spellEnd"/>
-      <w:r>
-        <w:rPr>
-          <w:rFonts w:ascii="Times New Roman" w:hAnsi="Times New Roman" w:cs="Times New Roman"/>
-        </w:rPr>
-        <w:t xml:space="preserve"> protocols simultaneously</w:t>
+        <w:t>Don’t want to juggle Zigbee, Bluetooth, and LoRaWan protocols simultaneously</w:t>
       </w:r>
     </w:p>
     <w:p>
@@ -1210,21 +1028,7 @@
         <w:rPr>
           <w:rFonts w:ascii="Times New Roman" w:hAnsi="Times New Roman" w:cs="Times New Roman"/>
         </w:rPr>
-        <w:t xml:space="preserve">The </w:t>
-      </w:r>
-      <w:proofErr w:type="spellStart"/>
-      <w:r>
-        <w:rPr>
-          <w:rFonts w:ascii="Times New Roman" w:hAnsi="Times New Roman" w:cs="Times New Roman"/>
-        </w:rPr>
-        <w:t>DigiXBeeMobile</w:t>
-      </w:r>
-      <w:proofErr w:type="spellEnd"/>
-      <w:r>
-        <w:rPr>
-          <w:rFonts w:ascii="Times New Roman" w:hAnsi="Times New Roman" w:cs="Times New Roman"/>
-        </w:rPr>
-        <w:t xml:space="preserve"> app doesn’t </w:t>
+        <w:t xml:space="preserve">The DigiXBeeMobile app doesn’t </w:t>
       </w:r>
       <w:r>
         <w:rPr>
@@ -1266,21 +1070,7 @@
         <w:rPr>
           <w:rFonts w:ascii="Times New Roman" w:hAnsi="Times New Roman" w:cs="Times New Roman"/>
         </w:rPr>
-        <w:t xml:space="preserve">Turn </w:t>
-      </w:r>
-      <w:proofErr w:type="spellStart"/>
-      <w:r>
-        <w:rPr>
-          <w:rFonts w:ascii="Times New Roman" w:hAnsi="Times New Roman" w:cs="Times New Roman"/>
-        </w:rPr>
-        <w:t>XBee</w:t>
-      </w:r>
-      <w:proofErr w:type="spellEnd"/>
-      <w:r>
-        <w:rPr>
-          <w:rFonts w:ascii="Times New Roman" w:hAnsi="Times New Roman" w:cs="Times New Roman"/>
-        </w:rPr>
-        <w:t xml:space="preserve"> Bluetooth on</w:t>
+        <w:t>Turn XBee Bluetooth on</w:t>
       </w:r>
       <w:r>
         <w:rPr>
@@ -1294,19 +1084,11 @@
         </w:rPr>
         <w:t>-&gt;</w:t>
       </w:r>
-      <w:proofErr w:type="spellStart"/>
-      <w:r>
-        <w:rPr>
-          <w:rFonts w:ascii="Times New Roman" w:hAnsi="Times New Roman" w:cs="Times New Roman"/>
-        </w:rPr>
-        <w:t>XBee</w:t>
-      </w:r>
-      <w:proofErr w:type="spellEnd"/>
-      <w:r>
-        <w:rPr>
-          <w:rFonts w:ascii="Times New Roman" w:hAnsi="Times New Roman" w:cs="Times New Roman"/>
-        </w:rPr>
-        <w:t xml:space="preserve"> </w:t>
+      <w:r>
+        <w:rPr>
+          <w:rFonts w:ascii="Times New Roman" w:hAnsi="Times New Roman" w:cs="Times New Roman"/>
+        </w:rPr>
+        <w:t xml:space="preserve">XBee </w:t>
       </w:r>
       <w:r>
         <w:rPr>
@@ -1318,16 +1100,8 @@
         <w:rPr>
           <w:rFonts w:ascii="Times New Roman" w:hAnsi="Times New Roman" w:cs="Times New Roman"/>
         </w:rPr>
-        <w:t xml:space="preserve"> (beacons) for other </w:t>
-      </w:r>
-      <w:proofErr w:type="spellStart"/>
-      <w:r>
-        <w:rPr>
-          <w:rFonts w:ascii="Times New Roman" w:hAnsi="Times New Roman" w:cs="Times New Roman"/>
-        </w:rPr>
-        <w:t>XBees</w:t>
-      </w:r>
-      <w:proofErr w:type="spellEnd"/>
+        <w:t xml:space="preserve"> (beacons) for other XBees</w:t>
+      </w:r>
       <w:r>
         <w:rPr>
           <w:rFonts w:ascii="Times New Roman" w:hAnsi="Times New Roman" w:cs="Times New Roman"/>
@@ -1338,21 +1112,7 @@
         <w:rPr>
           <w:rFonts w:ascii="Times New Roman" w:hAnsi="Times New Roman" w:cs="Times New Roman"/>
         </w:rPr>
-        <w:t xml:space="preserve"> the </w:t>
-      </w:r>
-      <w:proofErr w:type="spellStart"/>
-      <w:r>
-        <w:rPr>
-          <w:rFonts w:ascii="Times New Roman" w:hAnsi="Times New Roman" w:cs="Times New Roman"/>
-        </w:rPr>
-        <w:t>XBee</w:t>
-      </w:r>
-      <w:proofErr w:type="spellEnd"/>
-      <w:r>
-        <w:rPr>
-          <w:rFonts w:ascii="Times New Roman" w:hAnsi="Times New Roman" w:cs="Times New Roman"/>
-        </w:rPr>
-        <w:t xml:space="preserve"> </w:t>
+        <w:t xml:space="preserve"> the XBee </w:t>
       </w:r>
       <w:r>
         <w:rPr>
@@ -1370,21 +1130,7 @@
         <w:rPr>
           <w:rFonts w:ascii="Times New Roman" w:hAnsi="Times New Roman" w:cs="Times New Roman"/>
         </w:rPr>
-        <w:t xml:space="preserve">has trouble accessing the </w:t>
-      </w:r>
-      <w:proofErr w:type="spellStart"/>
-      <w:r>
-        <w:rPr>
-          <w:rFonts w:ascii="Times New Roman" w:hAnsi="Times New Roman" w:cs="Times New Roman"/>
-        </w:rPr>
-        <w:t>XBee</w:t>
-      </w:r>
-      <w:proofErr w:type="spellEnd"/>
-      <w:r>
-        <w:rPr>
-          <w:rFonts w:ascii="Times New Roman" w:hAnsi="Times New Roman" w:cs="Times New Roman"/>
-        </w:rPr>
-        <w:t xml:space="preserve"> while its scanning with Bluetooth)</w:t>
+        <w:t>has trouble accessing the XBee while its scanning with Bluetooth)</w:t>
       </w:r>
     </w:p>
     <w:p>
@@ -1402,35 +1148,7 @@
         <w:rPr>
           <w:rFonts w:ascii="Times New Roman" w:hAnsi="Times New Roman" w:cs="Times New Roman"/>
         </w:rPr>
-        <w:t xml:space="preserve">Turn </w:t>
-      </w:r>
-      <w:proofErr w:type="spellStart"/>
-      <w:r>
-        <w:rPr>
-          <w:rFonts w:ascii="Times New Roman" w:hAnsi="Times New Roman" w:cs="Times New Roman"/>
-        </w:rPr>
-        <w:t>XBee's</w:t>
-      </w:r>
-      <w:proofErr w:type="spellEnd"/>
-      <w:r>
-        <w:rPr>
-          <w:rFonts w:ascii="Times New Roman" w:hAnsi="Times New Roman" w:cs="Times New Roman"/>
-        </w:rPr>
-        <w:t xml:space="preserve"> BT on when its Bluetooth off (phone can't discover </w:t>
-      </w:r>
-      <w:proofErr w:type="spellStart"/>
-      <w:r>
-        <w:rPr>
-          <w:rFonts w:ascii="Times New Roman" w:hAnsi="Times New Roman" w:cs="Times New Roman"/>
-        </w:rPr>
-        <w:t>XBee</w:t>
-      </w:r>
-      <w:proofErr w:type="spellEnd"/>
-      <w:r>
-        <w:rPr>
-          <w:rFonts w:ascii="Times New Roman" w:hAnsi="Times New Roman" w:cs="Times New Roman"/>
-        </w:rPr>
-        <w:t>)</w:t>
+        <w:t>Turn XBee's BT on when its Bluetooth off (phone can't discover XBee)</w:t>
       </w:r>
     </w:p>
     <w:p>
@@ -1609,13 +1327,25 @@
     </w:p>
     <w:p>
       <w:pPr>
-        <w:ind w:left="360"/>
+        <w:pStyle w:val="ListParagraph"/>
+        <w:numPr>
+          <w:ilvl w:val="0"/>
+          <w:numId w:val="5"/>
+        </w:numPr>
         <w:rPr>
           <w:rFonts w:ascii="Times New Roman" w:hAnsi="Times New Roman" w:cs="Times New Roman"/>
           <w:sz w:val="24"/>
           <w:szCs w:val="24"/>
         </w:rPr>
       </w:pPr>
+      <w:r>
+        <w:rPr>
+          <w:rFonts w:ascii="Times New Roman" w:hAnsi="Times New Roman" w:cs="Times New Roman"/>
+          <w:sz w:val="24"/>
+          <w:szCs w:val="24"/>
+        </w:rPr>
+        <w:t xml:space="preserve">SDCard.py should be saved into the Pico in a special folder called “lib” and if no such folder exists on the pico, create it. </w:t>
+      </w:r>
     </w:p>
     <w:p>
       <w:pPr>
@@ -1747,7 +1477,6 @@
           <w:u w:val="single"/>
         </w:rPr>
       </w:pPr>
-      <w:proofErr w:type="spellStart"/>
       <w:r>
         <w:rPr>
           <w:rFonts w:ascii="Times New Roman" w:hAnsi="Times New Roman" w:cs="Times New Roman"/>
@@ -1757,19 +1486,7 @@
           <w:szCs w:val="30"/>
           <w:u w:val="single"/>
         </w:rPr>
-        <w:t>XBee</w:t>
-      </w:r>
-      <w:proofErr w:type="spellEnd"/>
-      <w:r>
-        <w:rPr>
-          <w:rFonts w:ascii="Times New Roman" w:hAnsi="Times New Roman" w:cs="Times New Roman"/>
-          <w:b/>
-          <w:bCs/>
-          <w:sz w:val="30"/>
-          <w:szCs w:val="30"/>
-          <w:u w:val="single"/>
-        </w:rPr>
-        <w:t xml:space="preserve"> Operation Modes:</w:t>
+        <w:t>XBee Operation Modes:</w:t>
       </w:r>
     </w:p>
     <w:p>

</xml_diff>

<commit_message>
added to the notes doc
</commit_message>
<xml_diff>
--- a/notes.docx
+++ b/notes.docx
@@ -259,7 +259,21 @@
         <w:rPr>
           <w:rFonts w:ascii="Times New Roman" w:hAnsi="Times New Roman" w:cs="Times New Roman"/>
         </w:rPr>
-        <w:t xml:space="preserve"> -&gt; have to connect sensors and peripherals to the </w:t>
+        <w:t xml:space="preserve"> -&gt; </w:t>
+      </w:r>
+      <w:proofErr w:type="gramStart"/>
+      <w:r>
+        <w:rPr>
+          <w:rFonts w:ascii="Times New Roman" w:hAnsi="Times New Roman" w:cs="Times New Roman"/>
+        </w:rPr>
+        <w:t>have to</w:t>
+      </w:r>
+      <w:proofErr w:type="gramEnd"/>
+      <w:r>
+        <w:rPr>
+          <w:rFonts w:ascii="Times New Roman" w:hAnsi="Times New Roman" w:cs="Times New Roman"/>
+        </w:rPr>
+        <w:t xml:space="preserve"> connect sensors and peripherals to the </w:t>
       </w:r>
       <w:proofErr w:type="spellStart"/>
       <w:r>
@@ -351,7 +365,21 @@
         <w:rPr>
           <w:rFonts w:ascii="Times New Roman" w:hAnsi="Times New Roman" w:cs="Times New Roman"/>
         </w:rPr>
-        <w:t>Operate both in Master mode, but software switch the modes for each board</w:t>
+        <w:t xml:space="preserve">Operate both in Master mode, but software </w:t>
+      </w:r>
+      <w:proofErr w:type="gramStart"/>
+      <w:r>
+        <w:rPr>
+          <w:rFonts w:ascii="Times New Roman" w:hAnsi="Times New Roman" w:cs="Times New Roman"/>
+        </w:rPr>
+        <w:t>switch</w:t>
+      </w:r>
+      <w:proofErr w:type="gramEnd"/>
+      <w:r>
+        <w:rPr>
+          <w:rFonts w:ascii="Times New Roman" w:hAnsi="Times New Roman" w:cs="Times New Roman"/>
+        </w:rPr>
+        <w:t xml:space="preserve"> the modes for each board</w:t>
       </w:r>
     </w:p>
     <w:p>
@@ -790,7 +818,21 @@
         <w:rPr>
           <w:rFonts w:ascii="Times New Roman" w:hAnsi="Times New Roman" w:cs="Times New Roman"/>
         </w:rPr>
-        <w:t xml:space="preserve"> Code should now run on boot </w:t>
+        <w:t xml:space="preserve"> Code should now </w:t>
+      </w:r>
+      <w:proofErr w:type="gramStart"/>
+      <w:r>
+        <w:rPr>
+          <w:rFonts w:ascii="Times New Roman" w:hAnsi="Times New Roman" w:cs="Times New Roman"/>
+        </w:rPr>
+        <w:t>run on</w:t>
+      </w:r>
+      <w:proofErr w:type="gramEnd"/>
+      <w:r>
+        <w:rPr>
+          <w:rFonts w:ascii="Times New Roman" w:hAnsi="Times New Roman" w:cs="Times New Roman"/>
+        </w:rPr>
+        <w:t xml:space="preserve"> boot </w:t>
       </w:r>
     </w:p>
     <w:p>
@@ -955,6 +997,33 @@
       <w:pPr>
         <w:rPr>
           <w:rFonts w:ascii="Times New Roman" w:hAnsi="Times New Roman" w:cs="Times New Roman"/>
+        </w:rPr>
+      </w:pPr>
+      <w:r>
+        <w:rPr>
+          <w:rFonts w:ascii="Times New Roman" w:hAnsi="Times New Roman" w:cs="Times New Roman"/>
+        </w:rPr>
+        <w:t xml:space="preserve">There is a </w:t>
+      </w:r>
+      <w:r>
+        <w:rPr>
+          <w:rFonts w:ascii="Times New Roman" w:hAnsi="Times New Roman" w:cs="Times New Roman"/>
+          <w:b/>
+          <w:bCs/>
+        </w:rPr>
+        <w:t>minimum sleep time</w:t>
+      </w:r>
+      <w:r>
+        <w:rPr>
+          <w:rFonts w:ascii="Times New Roman" w:hAnsi="Times New Roman" w:cs="Times New Roman"/>
+        </w:rPr>
+        <w:t xml:space="preserve"> for the MESH network. Any inputted sleep value below 0.2 will cause hanging issues, or lost data. </w:t>
+      </w:r>
+    </w:p>
+    <w:p>
+      <w:pPr>
+        <w:rPr>
+          <w:rFonts w:ascii="Times New Roman" w:hAnsi="Times New Roman" w:cs="Times New Roman"/>
           <w:b/>
           <w:bCs/>
           <w:sz w:val="30"/>
@@ -972,6 +1041,7 @@
           <w:szCs w:val="30"/>
           <w:u w:val="single"/>
         </w:rPr>
+        <w:lastRenderedPageBreak/>
         <w:t>Pycharm</w:t>
       </w:r>
       <w:proofErr w:type="spellEnd"/>
@@ -1008,7 +1078,6 @@
           <w:szCs w:val="30"/>
           <w:u w:val="single"/>
         </w:rPr>
-        <w:lastRenderedPageBreak/>
         <w:drawing>
           <wp:inline distT="0" distB="0" distL="0" distR="0" wp14:anchorId="35CA55CB" wp14:editId="36C3D53F">
             <wp:extent cx="5052060" cy="1836230"/>
@@ -1332,13 +1401,27 @@
         <w:rPr>
           <w:rFonts w:ascii="Times New Roman" w:hAnsi="Times New Roman" w:cs="Times New Roman"/>
         </w:rPr>
-        <w:t xml:space="preserve">-&gt;you turn </w:t>
-      </w:r>
-      <w:r>
-        <w:rPr>
-          <w:rFonts w:ascii="Times New Roman" w:hAnsi="Times New Roman" w:cs="Times New Roman"/>
-        </w:rPr>
-        <w:t xml:space="preserve"> the </w:t>
+        <w:t xml:space="preserve">-&gt;you </w:t>
+      </w:r>
+      <w:proofErr w:type="gramStart"/>
+      <w:r>
+        <w:rPr>
+          <w:rFonts w:ascii="Times New Roman" w:hAnsi="Times New Roman" w:cs="Times New Roman"/>
+        </w:rPr>
+        <w:t xml:space="preserve">turn </w:t>
+      </w:r>
+      <w:r>
+        <w:rPr>
+          <w:rFonts w:ascii="Times New Roman" w:hAnsi="Times New Roman" w:cs="Times New Roman"/>
+        </w:rPr>
+        <w:t xml:space="preserve"> the</w:t>
+      </w:r>
+      <w:proofErr w:type="gramEnd"/>
+      <w:r>
+        <w:rPr>
+          <w:rFonts w:ascii="Times New Roman" w:hAnsi="Times New Roman" w:cs="Times New Roman"/>
+        </w:rPr>
+        <w:t xml:space="preserve"> </w:t>
       </w:r>
       <w:proofErr w:type="spellStart"/>
       <w:r>

</xml_diff>